<commit_message>
removed the unnecessary section from the mips alu docs
Signed-off-by: Tal Kain <tal@kain.net>
</commit_message>
<xml_diff>
--- a/hw3/MIPS_ALU/MIPS_ALU_Docs/HW MIPS ALU Simulation Report.docx
+++ b/hw3/MIPS_ALU/MIPS_ALU_Docs/HW MIPS ALU Simulation Report.docx
@@ -57,61 +57,47 @@
         <w:rPr>
           <w:lang w:bidi="he-IL"/>
         </w:rPr>
-        <w:t xml:space="preserve">I.D. </w:t>
-      </w:r>
-      <w:r>
-        <w:rPr>
-          <w:lang w:bidi="he-IL"/>
-        </w:rPr>
-        <w:t xml:space="preserve">201322708 Tal </w:t>
+        <w:t>I.D. 201322708 Tal Kain</w:t>
+      </w:r>
+    </w:p>
+    <w:p>
+      <w:pPr>
+        <w:jc w:val="center"/>
+        <w:rPr>
+          <w:lang w:bidi="he-IL"/>
+        </w:rPr>
+      </w:pPr>
+      <w:r>
+        <w:rPr>
+          <w:lang w:bidi="he-IL"/>
+        </w:rPr>
+        <w:t>I.D. 300267390 Idan Ben-Zvi</w:t>
+      </w:r>
+    </w:p>
+    <w:p>
+      <w:pPr>
+        <w:jc w:val="center"/>
+        <w:rPr>
+          <w:lang w:bidi="he-IL"/>
+        </w:rPr>
+      </w:pPr>
+      <w:r>
+        <w:rPr>
+          <w:lang w:bidi="he-IL"/>
+        </w:rPr>
+        <w:t xml:space="preserve">I.D. 204200026 Michal </w:t>
       </w:r>
       <w:proofErr w:type="spellStart"/>
       <w:r>
         <w:rPr>
           <w:lang w:bidi="he-IL"/>
         </w:rPr>
-        <w:t>Kain</w:t>
+        <w:t>Momika</w:t>
       </w:r>
       <w:proofErr w:type="spellEnd"/>
     </w:p>
     <w:p>
       <w:pPr>
-        <w:jc w:val="center"/>
-        <w:rPr>
-          <w:lang w:bidi="he-IL"/>
-        </w:rPr>
-      </w:pPr>
-      <w:r>
-        <w:rPr>
-          <w:lang w:bidi="he-IL"/>
-        </w:rPr>
-        <w:t>I.D. 300267390 Idan Ben-Zvi</w:t>
-      </w:r>
-    </w:p>
-    <w:p>
-      <w:pPr>
-        <w:jc w:val="center"/>
-        <w:rPr>
-          <w:lang w:bidi="he-IL"/>
-        </w:rPr>
-      </w:pPr>
-      <w:r>
-        <w:rPr>
-          <w:lang w:bidi="he-IL"/>
-        </w:rPr>
-        <w:t xml:space="preserve">I.D. 204200026 Michal </w:t>
-      </w:r>
-      <w:proofErr w:type="spellStart"/>
-      <w:r>
-        <w:rPr>
-          <w:lang w:bidi="he-IL"/>
-        </w:rPr>
-        <w:t>Momika</w:t>
-      </w:r>
-      <w:proofErr w:type="spellEnd"/>
-    </w:p>
-    <w:p>
-      <w:pPr>
         <w:rPr>
           <w:lang w:bidi="he-IL"/>
         </w:rPr>
@@ -136,7 +122,6 @@
       <w:r>
         <w:rPr>
           <w:noProof/>
-          <w:lang w:bidi="he-IL"/>
         </w:rPr>
         <w:drawing>
           <wp:inline distT="0" distB="0" distL="0" distR="0" wp14:anchorId="3F271269" wp14:editId="74236944">
@@ -183,19 +168,6 @@
     </w:p>
     <w:p/>
     <w:p>
-      <w:pPr>
-        <w:rPr>
-          <w:u w:val="single"/>
-        </w:rPr>
-      </w:pPr>
-      <w:r>
-        <w:rPr>
-          <w:u w:val="single"/>
-        </w:rPr>
-        <w:t>Disassembly Explanation</w:t>
-      </w:r>
-    </w:p>
-    <w:p>
       <w:bookmarkStart w:id="0" w:name="_GoBack"/>
       <w:bookmarkEnd w:id="0"/>
     </w:p>
@@ -222,7 +194,7 @@
     </w:rPrDefault>
     <w:pPrDefault/>
   </w:docDefaults>
-  <w:latentStyles w:defLockedState="0" w:defUIPriority="99" w:defSemiHidden="0" w:defUnhideWhenUsed="0" w:defQFormat="0" w:count="381">
+  <w:latentStyles w:defLockedState="0" w:defUIPriority="99" w:defSemiHidden="0" w:defUnhideWhenUsed="0" w:defQFormat="0" w:count="382">
     <w:lsdException w:name="Normal" w:uiPriority="0" w:qFormat="1"/>
     <w:lsdException w:name="heading 1" w:uiPriority="9" w:qFormat="1"/>
     <w:lsdException w:name="heading 2" w:semiHidden="1" w:uiPriority="9" w:unhideWhenUsed="1" w:qFormat="1"/>
@@ -601,6 +573,7 @@
     <w:lsdException w:name="List Table 6 Colorful Accent 6" w:uiPriority="51"/>
     <w:lsdException w:name="List Table 7 Colorful Accent 6" w:uiPriority="52"/>
     <w:lsdException w:name="Mention" w:semiHidden="1" w:unhideWhenUsed="1"/>
+    <w:lsdException w:name="Smart Hyperlink" w:semiHidden="1" w:unhideWhenUsed="1"/>
   </w:latentStyles>
   <w:style w:type="paragraph" w:default="1" w:styleId="Normal">
     <w:name w:val="Normal"/>

</xml_diff>